<commit_message>
updated "additional" to have additionl graph for 16 epochs
</commit_message>
<xml_diff>
--- a/Documents/Additional Info.docx
+++ b/Documents/Additional Info.docx
@@ -43,9 +43,6 @@
       <w:pPr>
         <w:bidi/>
         <w:rPr>
-          <w:rFonts w:ascii="Times New Roman" w:hAnsi="Times New Roman" w:cs="Times New Roman"/>
-          <w:sz w:val="24"/>
-          <w:szCs w:val="24"/>
           <w:rtl/>
         </w:rPr>
       </w:pPr>
@@ -55,14 +52,42 @@
         </w:rPr>
         <w:t>אליעזר רווח, 313368102</w:t>
       </w:r>
-    </w:p>
-    <w:p>
-      <w:pPr>
-        <w:bidi/>
-        <w:rPr>
-          <w:rtl/>
-        </w:rPr>
-      </w:pPr>
+      <w:r>
+        <w:rPr>
+          <w:rtl/>
+        </w:rPr>
+        <w:tab/>
+      </w:r>
+      <w:r>
+        <w:rPr>
+          <w:rtl/>
+        </w:rPr>
+        <w:tab/>
+      </w:r>
+      <w:r>
+        <w:rPr>
+          <w:rtl/>
+        </w:rPr>
+        <w:tab/>
+      </w:r>
+      <w:r>
+        <w:rPr>
+          <w:rtl/>
+        </w:rPr>
+        <w:tab/>
+      </w:r>
+      <w:r>
+        <w:rPr>
+          <w:rtl/>
+        </w:rPr>
+        <w:tab/>
+      </w:r>
+      <w:r>
+        <w:rPr>
+          <w:rtl/>
+        </w:rPr>
+        <w:tab/>
+      </w:r>
       <w:r>
         <w:rPr>
           <w:rtl/>
@@ -120,18 +145,12 @@
             </w:rPr>
           </w:pPr>
           <w:r>
-            <w:rPr>
-              <w:lang w:val="en-IL"/>
-            </w:rPr>
             <w:fldChar w:fldCharType="begin"/>
           </w:r>
           <w:r>
             <w:instrText>TOC \o "1-3" \h \z \u</w:instrText>
           </w:r>
           <w:r>
-            <w:rPr>
-              <w:lang w:val="en-IL"/>
-            </w:rPr>
             <w:fldChar w:fldCharType="separate"/>
           </w:r>
           <w:hyperlink w:anchor="_Toc94985000" w:history="1">
@@ -261,7 +280,7 @@
                 <w:webHidden/>
                 <w:rtl/>
               </w:rPr>
-              <w:t>1</w:t>
+              <w:t>2</w:t>
             </w:r>
             <w:r>
               <w:rPr>
@@ -285,6 +304,7 @@
         </w:p>
       </w:sdtContent>
     </w:sdt>
+    <w:bookmarkStart w:id="1" w:name="_Toc94985000" w:displacedByCustomXml="prev"/>
     <w:p>
       <w:pPr>
         <w:pStyle w:val="Heading1"/>
@@ -293,7 +313,6 @@
           <w:rtl/>
         </w:rPr>
       </w:pPr>
-      <w:bookmarkStart w:id="1" w:name="_Toc94985000"/>
       <w:r>
         <w:rPr>
           <w:rFonts w:hint="cs"/>
@@ -316,7 +335,6 @@
       <w:pPr>
         <w:bidi/>
         <w:rPr>
-          <w:rtl/>
           <w:lang w:val="en-US"/>
         </w:rPr>
       </w:pPr>
@@ -492,23 +510,14 @@
         </w:rPr>
         <w:t>:</w:t>
       </w:r>
-    </w:p>
-    <w:p>
-      <w:pPr>
-        <w:bidi/>
-        <w:rPr>
-          <w:rtl/>
-          <w:lang w:val="en-US"/>
-        </w:rPr>
-      </w:pPr>
       <w:r>
         <w:rPr>
           <w:noProof/>
         </w:rPr>
         <w:drawing>
-          <wp:inline distT="0" distB="0" distL="0" distR="0" wp14:anchorId="2AF5EA56" wp14:editId="459C4149">
-            <wp:extent cx="4577847" cy="2666011"/>
-            <wp:effectExtent l="0" t="0" r="13335" b="1270"/>
+          <wp:inline distT="0" distB="0" distL="0" distR="0" wp14:anchorId="2AF5EA56" wp14:editId="5F036B81">
+            <wp:extent cx="3668774" cy="2974769"/>
+            <wp:effectExtent l="0" t="0" r="8255" b="16510"/>
             <wp:docPr id="1" name="Chart 1">
               <a:extLst xmlns:a="http://schemas.openxmlformats.org/drawingml/2006/main">
                 <a:ext uri="{FF2B5EF4-FFF2-40B4-BE49-F238E27FC236}">
@@ -528,6 +537,40 @@
     </w:p>
     <w:p>
       <w:pPr>
+        <w:bidi/>
+        <w:rPr>
+          <w:rtl/>
+          <w:lang w:val="en-US"/>
+        </w:rPr>
+      </w:pPr>
+      <w:r>
+        <w:rPr>
+          <w:noProof/>
+        </w:rPr>
+        <w:lastRenderedPageBreak/>
+        <w:drawing>
+          <wp:inline distT="0" distB="0" distL="0" distR="0" wp14:anchorId="4DD6D177" wp14:editId="452E9267">
+            <wp:extent cx="3686810" cy="2974769"/>
+            <wp:effectExtent l="0" t="0" r="8890" b="16510"/>
+            <wp:docPr id="2" name="Chart 2">
+              <a:extLst xmlns:a="http://schemas.openxmlformats.org/drawingml/2006/main">
+                <a:ext uri="{FF2B5EF4-FFF2-40B4-BE49-F238E27FC236}">
+                  <a16:creationId xmlns:a16="http://schemas.microsoft.com/office/drawing/2014/main" id="{8CBEFE4E-762B-43A5-8C7C-B76EAD3D84FB}"/>
+                </a:ext>
+              </a:extLst>
+            </wp:docPr>
+            <wp:cNvGraphicFramePr/>
+            <a:graphic xmlns:a="http://schemas.openxmlformats.org/drawingml/2006/main">
+              <a:graphicData uri="http://schemas.openxmlformats.org/drawingml/2006/chart">
+                <c:chart xmlns:c="http://schemas.openxmlformats.org/drawingml/2006/chart" xmlns:r="http://schemas.openxmlformats.org/officeDocument/2006/relationships" r:id="rId9"/>
+              </a:graphicData>
+            </a:graphic>
+          </wp:inline>
+        </w:drawing>
+      </w:r>
+    </w:p>
+    <w:p>
+      <w:pPr>
         <w:pStyle w:val="Heading1"/>
         <w:bidi/>
         <w:rPr>
@@ -575,7 +618,7 @@
       <w:r>
         <w:t xml:space="preserve"> - </w:t>
       </w:r>
-      <w:hyperlink r:id="rId9" w:history="1">
+      <w:hyperlink r:id="rId10" w:history="1">
         <w:r>
           <w:rPr>
             <w:rStyle w:val="Hyperlink"/>
@@ -601,7 +644,7 @@
       <w:r>
         <w:t xml:space="preserve"> - </w:t>
       </w:r>
-      <w:hyperlink r:id="rId10" w:history="1">
+      <w:hyperlink r:id="rId11" w:history="1">
         <w:r>
           <w:rPr>
             <w:rStyle w:val="Hyperlink"/>
@@ -644,7 +687,7 @@
         </w:rPr>
         <w:t xml:space="preserve">הגיט של קבצי הפרוייקט - </w:t>
       </w:r>
-      <w:hyperlink r:id="rId11" w:history="1">
+      <w:hyperlink r:id="rId12" w:history="1">
         <w:r>
           <w:rPr>
             <w:rStyle w:val="Hyperlink"/>
@@ -732,7 +775,7 @@
         </w:rPr>
         <w:t xml:space="preserve"> - </w:t>
       </w:r>
-      <w:hyperlink r:id="rId12" w:history="1">
+      <w:hyperlink r:id="rId13" w:history="1">
         <w:r>
           <w:rPr>
             <w:rStyle w:val="Hyperlink"/>
@@ -795,7 +838,7 @@
       <w:pPr>
         <w:pStyle w:val="ListParagraph"/>
       </w:pPr>
-      <w:hyperlink r:id="rId13" w:history="1">
+      <w:hyperlink r:id="rId14" w:history="1">
         <w:r>
           <w:rPr>
             <w:rStyle w:val="Hyperlink"/>
@@ -2305,6 +2348,462 @@
 </c:chartSpace>
 </file>
 
+<file path=word/charts/chart2.xml><?xml version="1.0" encoding="utf-8"?>
+<c:chartSpace xmlns:c="http://schemas.openxmlformats.org/drawingml/2006/chart" xmlns:a="http://schemas.openxmlformats.org/drawingml/2006/main" xmlns:r="http://schemas.openxmlformats.org/officeDocument/2006/relationships" xmlns:c16r2="http://schemas.microsoft.com/office/drawing/2015/06/chart">
+  <c:date1904 val="0"/>
+  <c:lang val="en-US"/>
+  <c:roundedCorners val="0"/>
+  <mc:AlternateContent xmlns:mc="http://schemas.openxmlformats.org/markup-compatibility/2006">
+    <mc:Choice xmlns:c14="http://schemas.microsoft.com/office/drawing/2007/8/2/chart" Requires="c14">
+      <c14:style val="102"/>
+    </mc:Choice>
+    <mc:Fallback>
+      <c:style val="2"/>
+    </mc:Fallback>
+  </mc:AlternateContent>
+  <c:chart>
+    <c:title>
+      <c:tx>
+        <c:rich>
+          <a:bodyPr rot="0" spcFirstLastPara="1" vertOverflow="ellipsis" vert="horz" wrap="square" anchor="ctr" anchorCtr="1"/>
+          <a:lstStyle/>
+          <a:p>
+            <a:pPr>
+              <a:defRPr sz="1400" b="0" i="0" u="none" strike="noStrike" kern="1200" spc="0" baseline="0">
+                <a:solidFill>
+                  <a:schemeClr val="tx1">
+                    <a:lumMod val="65000"/>
+                    <a:lumOff val="35000"/>
+                  </a:schemeClr>
+                </a:solidFill>
+                <a:latin typeface="+mn-lt"/>
+                <a:ea typeface="+mn-ea"/>
+                <a:cs typeface="+mn-cs"/>
+              </a:defRPr>
+            </a:pPr>
+            <a:r>
+              <a:rPr lang="en-US" sz="1800" b="0" i="0" baseline="0">
+                <a:effectLst/>
+              </a:rPr>
+              <a:t>Dynamic vs ReLU: 16 Epochs, CIFAR-10</a:t>
+            </a:r>
+          </a:p>
+        </c:rich>
+      </c:tx>
+      <c:overlay val="0"/>
+      <c:spPr>
+        <a:noFill/>
+        <a:ln>
+          <a:noFill/>
+        </a:ln>
+        <a:effectLst/>
+      </c:spPr>
+      <c:txPr>
+        <a:bodyPr rot="0" spcFirstLastPara="1" vertOverflow="ellipsis" vert="horz" wrap="square" anchor="ctr" anchorCtr="1"/>
+        <a:lstStyle/>
+        <a:p>
+          <a:pPr>
+            <a:defRPr sz="1400" b="0" i="0" u="none" strike="noStrike" kern="1200" spc="0" baseline="0">
+              <a:solidFill>
+                <a:schemeClr val="tx1">
+                  <a:lumMod val="65000"/>
+                  <a:lumOff val="35000"/>
+                </a:schemeClr>
+              </a:solidFill>
+              <a:latin typeface="+mn-lt"/>
+              <a:ea typeface="+mn-ea"/>
+              <a:cs typeface="+mn-cs"/>
+            </a:defRPr>
+          </a:pPr>
+          <a:endParaRPr lang="en-IL"/>
+        </a:p>
+      </c:txPr>
+    </c:title>
+    <c:autoTitleDeleted val="0"/>
+    <c:plotArea>
+      <c:layout/>
+      <c:lineChart>
+        <c:grouping val="standard"/>
+        <c:varyColors val="0"/>
+        <c:ser>
+          <c:idx val="0"/>
+          <c:order val="0"/>
+          <c:tx>
+            <c:strRef>
+              <c:f>'3'!$A$1</c:f>
+              <c:strCache>
+                <c:ptCount val="1"/>
+                <c:pt idx="0">
+                  <c:v>ReLU</c:v>
+                </c:pt>
+              </c:strCache>
+            </c:strRef>
+          </c:tx>
+          <c:spPr>
+            <a:ln w="28575" cap="rnd">
+              <a:solidFill>
+                <a:schemeClr val="accent1"/>
+              </a:solidFill>
+              <a:round/>
+            </a:ln>
+            <a:effectLst/>
+          </c:spPr>
+          <c:marker>
+            <c:symbol val="none"/>
+          </c:marker>
+          <c:val>
+            <c:numRef>
+              <c:f>'3'!$A$2:$A$17</c:f>
+              <c:numCache>
+                <c:formatCode>General</c:formatCode>
+                <c:ptCount val="16"/>
+                <c:pt idx="0">
+                  <c:v>0.54990000000000006</c:v>
+                </c:pt>
+                <c:pt idx="1">
+                  <c:v>0.61650000000000005</c:v>
+                </c:pt>
+                <c:pt idx="2">
+                  <c:v>0.63019999999999998</c:v>
+                </c:pt>
+                <c:pt idx="3">
+                  <c:v>0.6633</c:v>
+                </c:pt>
+                <c:pt idx="4">
+                  <c:v>0.6452</c:v>
+                </c:pt>
+                <c:pt idx="5">
+                  <c:v>0.78979999999999995</c:v>
+                </c:pt>
+                <c:pt idx="6">
+                  <c:v>0.81369999999999998</c:v>
+                </c:pt>
+                <c:pt idx="7">
+                  <c:v>0.81220000000000003</c:v>
+                </c:pt>
+                <c:pt idx="8">
+                  <c:v>0.83020000000000005</c:v>
+                </c:pt>
+                <c:pt idx="9">
+                  <c:v>0.84419999999999995</c:v>
+                </c:pt>
+                <c:pt idx="10">
+                  <c:v>0.86929999999999996</c:v>
+                </c:pt>
+                <c:pt idx="11">
+                  <c:v>0.89790000000000003</c:v>
+                </c:pt>
+                <c:pt idx="12">
+                  <c:v>0.9093</c:v>
+                </c:pt>
+                <c:pt idx="13">
+                  <c:v>0.91900000000000004</c:v>
+                </c:pt>
+                <c:pt idx="14">
+                  <c:v>0.92410000000000003</c:v>
+                </c:pt>
+                <c:pt idx="15">
+                  <c:v>0.9254</c:v>
+                </c:pt>
+              </c:numCache>
+            </c:numRef>
+          </c:val>
+          <c:smooth val="0"/>
+          <c:extLst>
+            <c:ext xmlns:c16="http://schemas.microsoft.com/office/drawing/2014/chart" uri="{C3380CC4-5D6E-409C-BE32-E72D297353CC}">
+              <c16:uniqueId val="{00000000-99F6-4072-9659-E32CEF4EF81A}"/>
+            </c:ext>
+          </c:extLst>
+        </c:ser>
+        <c:ser>
+          <c:idx val="1"/>
+          <c:order val="1"/>
+          <c:tx>
+            <c:strRef>
+              <c:f>'3'!$B$1</c:f>
+              <c:strCache>
+                <c:ptCount val="1"/>
+                <c:pt idx="0">
+                  <c:v>Dynamic</c:v>
+                </c:pt>
+              </c:strCache>
+            </c:strRef>
+          </c:tx>
+          <c:spPr>
+            <a:ln w="28575" cap="rnd">
+              <a:solidFill>
+                <a:schemeClr val="accent2"/>
+              </a:solidFill>
+              <a:round/>
+            </a:ln>
+            <a:effectLst/>
+          </c:spPr>
+          <c:marker>
+            <c:symbol val="none"/>
+          </c:marker>
+          <c:val>
+            <c:numRef>
+              <c:f>'3'!$B$2:$B$17</c:f>
+              <c:numCache>
+                <c:formatCode>General</c:formatCode>
+                <c:ptCount val="16"/>
+                <c:pt idx="0">
+                  <c:v>0.54200000000000004</c:v>
+                </c:pt>
+                <c:pt idx="1">
+                  <c:v>0.67830000000000001</c:v>
+                </c:pt>
+                <c:pt idx="2">
+                  <c:v>0.53849999999999998</c:v>
+                </c:pt>
+                <c:pt idx="3">
+                  <c:v>0.70879999999999999</c:v>
+                </c:pt>
+                <c:pt idx="4">
+                  <c:v>0.76700000000000002</c:v>
+                </c:pt>
+                <c:pt idx="5">
+                  <c:v>0.78580000000000005</c:v>
+                </c:pt>
+                <c:pt idx="6">
+                  <c:v>0.82979999999999998</c:v>
+                </c:pt>
+                <c:pt idx="7">
+                  <c:v>0.74970000000000003</c:v>
+                </c:pt>
+                <c:pt idx="8">
+                  <c:v>0.85899999999999999</c:v>
+                </c:pt>
+                <c:pt idx="9">
+                  <c:v>0.82920000000000005</c:v>
+                </c:pt>
+                <c:pt idx="10">
+                  <c:v>0.87760000000000005</c:v>
+                </c:pt>
+                <c:pt idx="11">
+                  <c:v>0.89410000000000001</c:v>
+                </c:pt>
+                <c:pt idx="12">
+                  <c:v>0.90969999999999995</c:v>
+                </c:pt>
+                <c:pt idx="13">
+                  <c:v>0.91800000000000004</c:v>
+                </c:pt>
+                <c:pt idx="14">
+                  <c:v>0.92789999999999995</c:v>
+                </c:pt>
+                <c:pt idx="15">
+                  <c:v>0.93010000000000004</c:v>
+                </c:pt>
+              </c:numCache>
+            </c:numRef>
+          </c:val>
+          <c:smooth val="0"/>
+          <c:extLst>
+            <c:ext xmlns:c16="http://schemas.microsoft.com/office/drawing/2014/chart" uri="{C3380CC4-5D6E-409C-BE32-E72D297353CC}">
+              <c16:uniqueId val="{00000001-99F6-4072-9659-E32CEF4EF81A}"/>
+            </c:ext>
+          </c:extLst>
+        </c:ser>
+        <c:dLbls>
+          <c:showLegendKey val="0"/>
+          <c:showVal val="0"/>
+          <c:showCatName val="0"/>
+          <c:showSerName val="0"/>
+          <c:showPercent val="0"/>
+          <c:showBubbleSize val="0"/>
+        </c:dLbls>
+        <c:smooth val="0"/>
+        <c:axId val="709687087"/>
+        <c:axId val="890079711"/>
+      </c:lineChart>
+      <c:catAx>
+        <c:axId val="709687087"/>
+        <c:scaling>
+          <c:orientation val="minMax"/>
+        </c:scaling>
+        <c:delete val="0"/>
+        <c:axPos val="b"/>
+        <c:majorTickMark val="none"/>
+        <c:minorTickMark val="none"/>
+        <c:tickLblPos val="nextTo"/>
+        <c:spPr>
+          <a:noFill/>
+          <a:ln w="9525" cap="flat" cmpd="sng" algn="ctr">
+            <a:solidFill>
+              <a:schemeClr val="tx1">
+                <a:lumMod val="15000"/>
+                <a:lumOff val="85000"/>
+              </a:schemeClr>
+            </a:solidFill>
+            <a:round/>
+          </a:ln>
+          <a:effectLst/>
+        </c:spPr>
+        <c:txPr>
+          <a:bodyPr rot="-60000000" spcFirstLastPara="1" vertOverflow="ellipsis" vert="horz" wrap="square" anchor="ctr" anchorCtr="1"/>
+          <a:lstStyle/>
+          <a:p>
+            <a:pPr>
+              <a:defRPr sz="900" b="0" i="0" u="none" strike="noStrike" kern="1200" baseline="0">
+                <a:solidFill>
+                  <a:schemeClr val="tx1">
+                    <a:lumMod val="65000"/>
+                    <a:lumOff val="35000"/>
+                  </a:schemeClr>
+                </a:solidFill>
+                <a:latin typeface="+mn-lt"/>
+                <a:ea typeface="+mn-ea"/>
+                <a:cs typeface="+mn-cs"/>
+              </a:defRPr>
+            </a:pPr>
+            <a:endParaRPr lang="en-IL"/>
+          </a:p>
+        </c:txPr>
+        <c:crossAx val="890079711"/>
+        <c:crosses val="autoZero"/>
+        <c:auto val="1"/>
+        <c:lblAlgn val="ctr"/>
+        <c:lblOffset val="100"/>
+        <c:noMultiLvlLbl val="0"/>
+      </c:catAx>
+      <c:valAx>
+        <c:axId val="890079711"/>
+        <c:scaling>
+          <c:orientation val="minMax"/>
+        </c:scaling>
+        <c:delete val="0"/>
+        <c:axPos val="l"/>
+        <c:majorGridlines>
+          <c:spPr>
+            <a:ln w="9525" cap="flat" cmpd="sng" algn="ctr">
+              <a:solidFill>
+                <a:schemeClr val="tx1">
+                  <a:lumMod val="15000"/>
+                  <a:lumOff val="85000"/>
+                </a:schemeClr>
+              </a:solidFill>
+              <a:round/>
+            </a:ln>
+            <a:effectLst/>
+          </c:spPr>
+        </c:majorGridlines>
+        <c:numFmt formatCode="General" sourceLinked="1"/>
+        <c:majorTickMark val="none"/>
+        <c:minorTickMark val="none"/>
+        <c:tickLblPos val="nextTo"/>
+        <c:spPr>
+          <a:noFill/>
+          <a:ln>
+            <a:noFill/>
+          </a:ln>
+          <a:effectLst/>
+        </c:spPr>
+        <c:txPr>
+          <a:bodyPr rot="-60000000" spcFirstLastPara="1" vertOverflow="ellipsis" vert="horz" wrap="square" anchor="ctr" anchorCtr="1"/>
+          <a:lstStyle/>
+          <a:p>
+            <a:pPr>
+              <a:defRPr sz="900" b="0" i="0" u="none" strike="noStrike" kern="1200" baseline="0">
+                <a:solidFill>
+                  <a:schemeClr val="tx1">
+                    <a:lumMod val="65000"/>
+                    <a:lumOff val="35000"/>
+                  </a:schemeClr>
+                </a:solidFill>
+                <a:latin typeface="+mn-lt"/>
+                <a:ea typeface="+mn-ea"/>
+                <a:cs typeface="+mn-cs"/>
+              </a:defRPr>
+            </a:pPr>
+            <a:endParaRPr lang="en-IL"/>
+          </a:p>
+        </c:txPr>
+        <c:crossAx val="709687087"/>
+        <c:crosses val="autoZero"/>
+        <c:crossBetween val="between"/>
+      </c:valAx>
+      <c:spPr>
+        <a:noFill/>
+        <a:ln>
+          <a:noFill/>
+        </a:ln>
+        <a:effectLst/>
+      </c:spPr>
+    </c:plotArea>
+    <c:legend>
+      <c:legendPos val="b"/>
+      <c:overlay val="0"/>
+      <c:spPr>
+        <a:noFill/>
+        <a:ln>
+          <a:noFill/>
+        </a:ln>
+        <a:effectLst/>
+      </c:spPr>
+      <c:txPr>
+        <a:bodyPr rot="0" spcFirstLastPara="1" vertOverflow="ellipsis" vert="horz" wrap="square" anchor="ctr" anchorCtr="1"/>
+        <a:lstStyle/>
+        <a:p>
+          <a:pPr>
+            <a:defRPr sz="900" b="0" i="0" u="none" strike="noStrike" kern="1200" baseline="0">
+              <a:solidFill>
+                <a:schemeClr val="tx1">
+                  <a:lumMod val="65000"/>
+                  <a:lumOff val="35000"/>
+                </a:schemeClr>
+              </a:solidFill>
+              <a:latin typeface="+mn-lt"/>
+              <a:ea typeface="+mn-ea"/>
+              <a:cs typeface="+mn-cs"/>
+            </a:defRPr>
+          </a:pPr>
+          <a:endParaRPr lang="en-IL"/>
+        </a:p>
+      </c:txPr>
+    </c:legend>
+    <c:plotVisOnly val="1"/>
+    <c:dispBlanksAs val="gap"/>
+    <c:extLst>
+      <c:ext xmlns:c16r3="http://schemas.microsoft.com/office/drawing/2017/03/chart" uri="{56B9EC1D-385E-4148-901F-78D8002777C0}">
+        <c16r3:dataDisplayOptions16>
+          <c16r3:dispNaAsBlank val="1"/>
+        </c16r3:dataDisplayOptions16>
+      </c:ext>
+    </c:extLst>
+    <c:showDLblsOverMax val="0"/>
+  </c:chart>
+  <c:spPr>
+    <a:solidFill>
+      <a:schemeClr val="bg1"/>
+    </a:solidFill>
+    <a:ln w="9525" cap="flat" cmpd="sng" algn="ctr">
+      <a:solidFill>
+        <a:schemeClr val="tx1">
+          <a:lumMod val="15000"/>
+          <a:lumOff val="85000"/>
+        </a:schemeClr>
+      </a:solidFill>
+      <a:round/>
+    </a:ln>
+    <a:effectLst/>
+  </c:spPr>
+  <c:txPr>
+    <a:bodyPr/>
+    <a:lstStyle/>
+    <a:p>
+      <a:pPr>
+        <a:defRPr/>
+      </a:pPr>
+      <a:endParaRPr lang="en-IL"/>
+    </a:p>
+  </c:txPr>
+  <c:externalData r:id="rId3">
+    <c:autoUpdate val="0"/>
+  </c:externalData>
+</c:chartSpace>
+</file>
+
 <file path=word/charts/colors1.xml><?xml version="1.0" encoding="utf-8"?>
 <cs:colorStyle xmlns:cs="http://schemas.microsoft.com/office/drawing/2012/chartStyle" xmlns:a="http://schemas.openxmlformats.org/drawingml/2006/main" meth="cycle" id="10">
   <a:schemeClr val="accent1"/>
@@ -2345,7 +2844,563 @@
 </cs:colorStyle>
 </file>
 
+<file path=word/charts/colors2.xml><?xml version="1.0" encoding="utf-8"?>
+<cs:colorStyle xmlns:cs="http://schemas.microsoft.com/office/drawing/2012/chartStyle" xmlns:a="http://schemas.openxmlformats.org/drawingml/2006/main" meth="cycle" id="10">
+  <a:schemeClr val="accent1"/>
+  <a:schemeClr val="accent2"/>
+  <a:schemeClr val="accent3"/>
+  <a:schemeClr val="accent4"/>
+  <a:schemeClr val="accent5"/>
+  <a:schemeClr val="accent6"/>
+  <cs:variation/>
+  <cs:variation>
+    <a:lumMod val="60000"/>
+  </cs:variation>
+  <cs:variation>
+    <a:lumMod val="80000"/>
+    <a:lumOff val="20000"/>
+  </cs:variation>
+  <cs:variation>
+    <a:lumMod val="80000"/>
+  </cs:variation>
+  <cs:variation>
+    <a:lumMod val="60000"/>
+    <a:lumOff val="40000"/>
+  </cs:variation>
+  <cs:variation>
+    <a:lumMod val="50000"/>
+  </cs:variation>
+  <cs:variation>
+    <a:lumMod val="70000"/>
+    <a:lumOff val="30000"/>
+  </cs:variation>
+  <cs:variation>
+    <a:lumMod val="70000"/>
+  </cs:variation>
+  <cs:variation>
+    <a:lumMod val="50000"/>
+    <a:lumOff val="50000"/>
+  </cs:variation>
+</cs:colorStyle>
+</file>
+
 <file path=word/charts/style1.xml><?xml version="1.0" encoding="utf-8"?>
+<cs:chartStyle xmlns:cs="http://schemas.microsoft.com/office/drawing/2012/chartStyle" xmlns:a="http://schemas.openxmlformats.org/drawingml/2006/main" id="227">
+  <cs:axisTitle>
+    <cs:lnRef idx="0"/>
+    <cs:fillRef idx="0"/>
+    <cs:effectRef idx="0"/>
+    <cs:fontRef idx="minor">
+      <a:schemeClr val="tx1">
+        <a:lumMod val="65000"/>
+        <a:lumOff val="35000"/>
+      </a:schemeClr>
+    </cs:fontRef>
+    <cs:defRPr sz="1000" kern="1200"/>
+  </cs:axisTitle>
+  <cs:categoryAxis>
+    <cs:lnRef idx="0"/>
+    <cs:fillRef idx="0"/>
+    <cs:effectRef idx="0"/>
+    <cs:fontRef idx="minor">
+      <a:schemeClr val="tx1">
+        <a:lumMod val="65000"/>
+        <a:lumOff val="35000"/>
+      </a:schemeClr>
+    </cs:fontRef>
+    <cs:spPr>
+      <a:ln w="9525" cap="flat" cmpd="sng" algn="ctr">
+        <a:solidFill>
+          <a:schemeClr val="tx1">
+            <a:lumMod val="15000"/>
+            <a:lumOff val="85000"/>
+          </a:schemeClr>
+        </a:solidFill>
+        <a:round/>
+      </a:ln>
+    </cs:spPr>
+    <cs:defRPr sz="900" kern="1200"/>
+  </cs:categoryAxis>
+  <cs:chartArea mods="allowNoFillOverride allowNoLineOverride">
+    <cs:lnRef idx="0"/>
+    <cs:fillRef idx="0"/>
+    <cs:effectRef idx="0"/>
+    <cs:fontRef idx="minor">
+      <a:schemeClr val="tx1"/>
+    </cs:fontRef>
+    <cs:spPr>
+      <a:solidFill>
+        <a:schemeClr val="bg1"/>
+      </a:solidFill>
+      <a:ln w="9525" cap="flat" cmpd="sng" algn="ctr">
+        <a:solidFill>
+          <a:schemeClr val="tx1">
+            <a:lumMod val="15000"/>
+            <a:lumOff val="85000"/>
+          </a:schemeClr>
+        </a:solidFill>
+        <a:round/>
+      </a:ln>
+    </cs:spPr>
+    <cs:defRPr sz="1000" kern="1200"/>
+  </cs:chartArea>
+  <cs:dataLabel>
+    <cs:lnRef idx="0"/>
+    <cs:fillRef idx="0"/>
+    <cs:effectRef idx="0"/>
+    <cs:fontRef idx="minor">
+      <a:schemeClr val="tx1">
+        <a:lumMod val="75000"/>
+        <a:lumOff val="25000"/>
+      </a:schemeClr>
+    </cs:fontRef>
+    <cs:defRPr sz="900" kern="1200"/>
+  </cs:dataLabel>
+  <cs:dataLabelCallout>
+    <cs:lnRef idx="0"/>
+    <cs:fillRef idx="0"/>
+    <cs:effectRef idx="0"/>
+    <cs:fontRef idx="minor">
+      <a:schemeClr val="dk1">
+        <a:lumMod val="65000"/>
+        <a:lumOff val="35000"/>
+      </a:schemeClr>
+    </cs:fontRef>
+    <cs:spPr>
+      <a:solidFill>
+        <a:schemeClr val="lt1"/>
+      </a:solidFill>
+      <a:ln>
+        <a:solidFill>
+          <a:schemeClr val="dk1">
+            <a:lumMod val="25000"/>
+            <a:lumOff val="75000"/>
+          </a:schemeClr>
+        </a:solidFill>
+      </a:ln>
+    </cs:spPr>
+    <cs:defRPr sz="900" kern="1200"/>
+    <cs:bodyPr rot="0" spcFirstLastPara="1" vertOverflow="clip" horzOverflow="clip" vert="horz" wrap="square" lIns="36576" tIns="18288" rIns="36576" bIns="18288" anchor="ctr" anchorCtr="1">
+      <a:spAutoFit/>
+    </cs:bodyPr>
+  </cs:dataLabelCallout>
+  <cs:dataPoint>
+    <cs:lnRef idx="0"/>
+    <cs:fillRef idx="1">
+      <cs:styleClr val="auto"/>
+    </cs:fillRef>
+    <cs:effectRef idx="0"/>
+    <cs:fontRef idx="minor">
+      <a:schemeClr val="tx1"/>
+    </cs:fontRef>
+    <cs:spPr>
+      <a:solidFill>
+        <a:schemeClr val="phClr"/>
+      </a:solidFill>
+    </cs:spPr>
+  </cs:dataPoint>
+  <cs:dataPoint3D>
+    <cs:lnRef idx="0"/>
+    <cs:fillRef idx="1">
+      <cs:styleClr val="auto"/>
+    </cs:fillRef>
+    <cs:effectRef idx="0"/>
+    <cs:fontRef idx="minor">
+      <a:schemeClr val="tx1"/>
+    </cs:fontRef>
+    <cs:spPr>
+      <a:solidFill>
+        <a:schemeClr val="phClr"/>
+      </a:solidFill>
+    </cs:spPr>
+  </cs:dataPoint3D>
+  <cs:dataPointLine>
+    <cs:lnRef idx="0">
+      <cs:styleClr val="auto"/>
+    </cs:lnRef>
+    <cs:fillRef idx="1"/>
+    <cs:effectRef idx="0"/>
+    <cs:fontRef idx="minor">
+      <a:schemeClr val="tx1"/>
+    </cs:fontRef>
+    <cs:spPr>
+      <a:ln w="28575" cap="rnd">
+        <a:solidFill>
+          <a:schemeClr val="phClr"/>
+        </a:solidFill>
+        <a:round/>
+      </a:ln>
+    </cs:spPr>
+  </cs:dataPointLine>
+  <cs:dataPointMarker>
+    <cs:lnRef idx="0">
+      <cs:styleClr val="auto"/>
+    </cs:lnRef>
+    <cs:fillRef idx="1">
+      <cs:styleClr val="auto"/>
+    </cs:fillRef>
+    <cs:effectRef idx="0"/>
+    <cs:fontRef idx="minor">
+      <a:schemeClr val="tx1"/>
+    </cs:fontRef>
+    <cs:spPr>
+      <a:solidFill>
+        <a:schemeClr val="phClr"/>
+      </a:solidFill>
+      <a:ln w="9525">
+        <a:solidFill>
+          <a:schemeClr val="phClr"/>
+        </a:solidFill>
+      </a:ln>
+    </cs:spPr>
+  </cs:dataPointMarker>
+  <cs:dataPointMarkerLayout symbol="circle" size="5"/>
+  <cs:dataPointWireframe>
+    <cs:lnRef idx="0">
+      <cs:styleClr val="auto"/>
+    </cs:lnRef>
+    <cs:fillRef idx="1"/>
+    <cs:effectRef idx="0"/>
+    <cs:fontRef idx="minor">
+      <a:schemeClr val="tx1"/>
+    </cs:fontRef>
+    <cs:spPr>
+      <a:ln w="9525" cap="rnd">
+        <a:solidFill>
+          <a:schemeClr val="phClr"/>
+        </a:solidFill>
+        <a:round/>
+      </a:ln>
+    </cs:spPr>
+  </cs:dataPointWireframe>
+  <cs:dataTable>
+    <cs:lnRef idx="0"/>
+    <cs:fillRef idx="0"/>
+    <cs:effectRef idx="0"/>
+    <cs:fontRef idx="minor">
+      <a:schemeClr val="tx1">
+        <a:lumMod val="65000"/>
+        <a:lumOff val="35000"/>
+      </a:schemeClr>
+    </cs:fontRef>
+    <cs:spPr>
+      <a:noFill/>
+      <a:ln w="9525" cap="flat" cmpd="sng" algn="ctr">
+        <a:solidFill>
+          <a:schemeClr val="tx1">
+            <a:lumMod val="15000"/>
+            <a:lumOff val="85000"/>
+          </a:schemeClr>
+        </a:solidFill>
+        <a:round/>
+      </a:ln>
+    </cs:spPr>
+    <cs:defRPr sz="900" kern="1200"/>
+  </cs:dataTable>
+  <cs:downBar>
+    <cs:lnRef idx="0"/>
+    <cs:fillRef idx="0"/>
+    <cs:effectRef idx="0"/>
+    <cs:fontRef idx="minor">
+      <a:schemeClr val="dk1"/>
+    </cs:fontRef>
+    <cs:spPr>
+      <a:solidFill>
+        <a:schemeClr val="dk1">
+          <a:lumMod val="65000"/>
+          <a:lumOff val="35000"/>
+        </a:schemeClr>
+      </a:solidFill>
+      <a:ln w="9525">
+        <a:solidFill>
+          <a:schemeClr val="tx1">
+            <a:lumMod val="65000"/>
+            <a:lumOff val="35000"/>
+          </a:schemeClr>
+        </a:solidFill>
+      </a:ln>
+    </cs:spPr>
+  </cs:downBar>
+  <cs:dropLine>
+    <cs:lnRef idx="0"/>
+    <cs:fillRef idx="0"/>
+    <cs:effectRef idx="0"/>
+    <cs:fontRef idx="minor">
+      <a:schemeClr val="tx1"/>
+    </cs:fontRef>
+    <cs:spPr>
+      <a:ln w="9525" cap="flat" cmpd="sng" algn="ctr">
+        <a:solidFill>
+          <a:schemeClr val="tx1">
+            <a:lumMod val="35000"/>
+            <a:lumOff val="65000"/>
+          </a:schemeClr>
+        </a:solidFill>
+        <a:round/>
+      </a:ln>
+    </cs:spPr>
+  </cs:dropLine>
+  <cs:errorBar>
+    <cs:lnRef idx="0"/>
+    <cs:fillRef idx="0"/>
+    <cs:effectRef idx="0"/>
+    <cs:fontRef idx="minor">
+      <a:schemeClr val="tx1"/>
+    </cs:fontRef>
+    <cs:spPr>
+      <a:ln w="9525" cap="flat" cmpd="sng" algn="ctr">
+        <a:solidFill>
+          <a:schemeClr val="tx1">
+            <a:lumMod val="65000"/>
+            <a:lumOff val="35000"/>
+          </a:schemeClr>
+        </a:solidFill>
+        <a:round/>
+      </a:ln>
+    </cs:spPr>
+  </cs:errorBar>
+  <cs:floor>
+    <cs:lnRef idx="0"/>
+    <cs:fillRef idx="0"/>
+    <cs:effectRef idx="0"/>
+    <cs:fontRef idx="minor">
+      <a:schemeClr val="tx1"/>
+    </cs:fontRef>
+    <cs:spPr>
+      <a:noFill/>
+      <a:ln>
+        <a:noFill/>
+      </a:ln>
+    </cs:spPr>
+  </cs:floor>
+  <cs:gridlineMajor>
+    <cs:lnRef idx="0"/>
+    <cs:fillRef idx="0"/>
+    <cs:effectRef idx="0"/>
+    <cs:fontRef idx="minor">
+      <a:schemeClr val="tx1"/>
+    </cs:fontRef>
+    <cs:spPr>
+      <a:ln w="9525" cap="flat" cmpd="sng" algn="ctr">
+        <a:solidFill>
+          <a:schemeClr val="tx1">
+            <a:lumMod val="15000"/>
+            <a:lumOff val="85000"/>
+          </a:schemeClr>
+        </a:solidFill>
+        <a:round/>
+      </a:ln>
+    </cs:spPr>
+  </cs:gridlineMajor>
+  <cs:gridlineMinor>
+    <cs:lnRef idx="0"/>
+    <cs:fillRef idx="0"/>
+    <cs:effectRef idx="0"/>
+    <cs:fontRef idx="minor">
+      <a:schemeClr val="tx1"/>
+    </cs:fontRef>
+    <cs:spPr>
+      <a:ln w="9525" cap="flat" cmpd="sng" algn="ctr">
+        <a:solidFill>
+          <a:schemeClr val="tx1">
+            <a:lumMod val="5000"/>
+            <a:lumOff val="95000"/>
+          </a:schemeClr>
+        </a:solidFill>
+        <a:round/>
+      </a:ln>
+    </cs:spPr>
+  </cs:gridlineMinor>
+  <cs:hiLoLine>
+    <cs:lnRef idx="0"/>
+    <cs:fillRef idx="0"/>
+    <cs:effectRef idx="0"/>
+    <cs:fontRef idx="minor">
+      <a:schemeClr val="tx1"/>
+    </cs:fontRef>
+    <cs:spPr>
+      <a:ln w="9525" cap="flat" cmpd="sng" algn="ctr">
+        <a:solidFill>
+          <a:schemeClr val="tx1">
+            <a:lumMod val="75000"/>
+            <a:lumOff val="25000"/>
+          </a:schemeClr>
+        </a:solidFill>
+        <a:round/>
+      </a:ln>
+    </cs:spPr>
+  </cs:hiLoLine>
+  <cs:leaderLine>
+    <cs:lnRef idx="0"/>
+    <cs:fillRef idx="0"/>
+    <cs:effectRef idx="0"/>
+    <cs:fontRef idx="minor">
+      <a:schemeClr val="tx1"/>
+    </cs:fontRef>
+    <cs:spPr>
+      <a:ln w="9525" cap="flat" cmpd="sng" algn="ctr">
+        <a:solidFill>
+          <a:schemeClr val="tx1">
+            <a:lumMod val="35000"/>
+            <a:lumOff val="65000"/>
+          </a:schemeClr>
+        </a:solidFill>
+        <a:round/>
+      </a:ln>
+    </cs:spPr>
+  </cs:leaderLine>
+  <cs:legend>
+    <cs:lnRef idx="0"/>
+    <cs:fillRef idx="0"/>
+    <cs:effectRef idx="0"/>
+    <cs:fontRef idx="minor">
+      <a:schemeClr val="tx1">
+        <a:lumMod val="65000"/>
+        <a:lumOff val="35000"/>
+      </a:schemeClr>
+    </cs:fontRef>
+    <cs:defRPr sz="900" kern="1200"/>
+  </cs:legend>
+  <cs:plotArea mods="allowNoFillOverride allowNoLineOverride">
+    <cs:lnRef idx="0"/>
+    <cs:fillRef idx="0"/>
+    <cs:effectRef idx="0"/>
+    <cs:fontRef idx="minor">
+      <a:schemeClr val="tx1"/>
+    </cs:fontRef>
+  </cs:plotArea>
+  <cs:plotArea3D mods="allowNoFillOverride allowNoLineOverride">
+    <cs:lnRef idx="0"/>
+    <cs:fillRef idx="0"/>
+    <cs:effectRef idx="0"/>
+    <cs:fontRef idx="minor">
+      <a:schemeClr val="tx1"/>
+    </cs:fontRef>
+  </cs:plotArea3D>
+  <cs:seriesAxis>
+    <cs:lnRef idx="0"/>
+    <cs:fillRef idx="0"/>
+    <cs:effectRef idx="0"/>
+    <cs:fontRef idx="minor">
+      <a:schemeClr val="tx1">
+        <a:lumMod val="65000"/>
+        <a:lumOff val="35000"/>
+      </a:schemeClr>
+    </cs:fontRef>
+    <cs:defRPr sz="900" kern="1200"/>
+  </cs:seriesAxis>
+  <cs:seriesLine>
+    <cs:lnRef idx="0"/>
+    <cs:fillRef idx="0"/>
+    <cs:effectRef idx="0"/>
+    <cs:fontRef idx="minor">
+      <a:schemeClr val="tx1"/>
+    </cs:fontRef>
+    <cs:spPr>
+      <a:ln w="9525" cap="flat" cmpd="sng" algn="ctr">
+        <a:solidFill>
+          <a:schemeClr val="tx1">
+            <a:lumMod val="35000"/>
+            <a:lumOff val="65000"/>
+          </a:schemeClr>
+        </a:solidFill>
+        <a:round/>
+      </a:ln>
+    </cs:spPr>
+  </cs:seriesLine>
+  <cs:title>
+    <cs:lnRef idx="0"/>
+    <cs:fillRef idx="0"/>
+    <cs:effectRef idx="0"/>
+    <cs:fontRef idx="minor">
+      <a:schemeClr val="tx1">
+        <a:lumMod val="65000"/>
+        <a:lumOff val="35000"/>
+      </a:schemeClr>
+    </cs:fontRef>
+    <cs:defRPr sz="1400" b="0" kern="1200" spc="0" baseline="0"/>
+  </cs:title>
+  <cs:trendline>
+    <cs:lnRef idx="0">
+      <cs:styleClr val="auto"/>
+    </cs:lnRef>
+    <cs:fillRef idx="0"/>
+    <cs:effectRef idx="0"/>
+    <cs:fontRef idx="minor">
+      <a:schemeClr val="tx1"/>
+    </cs:fontRef>
+    <cs:spPr>
+      <a:ln w="19050" cap="rnd">
+        <a:solidFill>
+          <a:schemeClr val="phClr"/>
+        </a:solidFill>
+        <a:prstDash val="sysDot"/>
+      </a:ln>
+    </cs:spPr>
+  </cs:trendline>
+  <cs:trendlineLabel>
+    <cs:lnRef idx="0"/>
+    <cs:fillRef idx="0"/>
+    <cs:effectRef idx="0"/>
+    <cs:fontRef idx="minor">
+      <a:schemeClr val="tx1">
+        <a:lumMod val="65000"/>
+        <a:lumOff val="35000"/>
+      </a:schemeClr>
+    </cs:fontRef>
+    <cs:defRPr sz="900" kern="1200"/>
+  </cs:trendlineLabel>
+  <cs:upBar>
+    <cs:lnRef idx="0"/>
+    <cs:fillRef idx="0"/>
+    <cs:effectRef idx="0"/>
+    <cs:fontRef idx="minor">
+      <a:schemeClr val="dk1"/>
+    </cs:fontRef>
+    <cs:spPr>
+      <a:solidFill>
+        <a:schemeClr val="lt1"/>
+      </a:solidFill>
+      <a:ln w="9525">
+        <a:solidFill>
+          <a:schemeClr val="tx1">
+            <a:lumMod val="15000"/>
+            <a:lumOff val="85000"/>
+          </a:schemeClr>
+        </a:solidFill>
+      </a:ln>
+    </cs:spPr>
+  </cs:upBar>
+  <cs:valueAxis>
+    <cs:lnRef idx="0"/>
+    <cs:fillRef idx="0"/>
+    <cs:effectRef idx="0"/>
+    <cs:fontRef idx="minor">
+      <a:schemeClr val="tx1">
+        <a:lumMod val="65000"/>
+        <a:lumOff val="35000"/>
+      </a:schemeClr>
+    </cs:fontRef>
+    <cs:defRPr sz="900" kern="1200"/>
+  </cs:valueAxis>
+  <cs:wall>
+    <cs:lnRef idx="0"/>
+    <cs:fillRef idx="0"/>
+    <cs:effectRef idx="0"/>
+    <cs:fontRef idx="minor">
+      <a:schemeClr val="tx1"/>
+    </cs:fontRef>
+    <cs:spPr>
+      <a:noFill/>
+      <a:ln>
+        <a:noFill/>
+      </a:ln>
+    </cs:spPr>
+  </cs:wall>
+</cs:chartStyle>
+</file>
+
+<file path=word/charts/style2.xml><?xml version="1.0" encoding="utf-8"?>
 <cs:chartStyle xmlns:cs="http://schemas.microsoft.com/office/drawing/2012/chartStyle" xmlns:a="http://schemas.openxmlformats.org/drawingml/2006/main" id="227">
   <cs:axisTitle>
     <cs:lnRef idx="0"/>
@@ -3157,21 +4212,6 @@
 </file>
 
 <file path=customXml/item1.xml><?xml version="1.0" encoding="utf-8"?>
-<?mso-contentType ?>
-<FormTemplates xmlns="http://schemas.microsoft.com/sharepoint/v3/contenttype/forms">
-  <Display>DocumentLibraryForm</Display>
-  <Edit>DocumentLibraryForm</Edit>
-  <New>DocumentLibraryForm</New>
-</FormTemplates>
-</file>
-
-<file path=customXml/item2.xml><?xml version="1.0" encoding="utf-8"?>
-<p:properties xmlns:p="http://schemas.microsoft.com/office/2006/metadata/properties" xmlns:xsi="http://www.w3.org/2001/XMLSchema-instance" xmlns:pc="http://schemas.microsoft.com/office/infopath/2007/PartnerControls">
-  <documentManagement/>
-</p:properties>
-</file>
-
-<file path=customXml/item3.xml><?xml version="1.0" encoding="utf-8"?>
 <ct:contentTypeSchema xmlns:ct="http://schemas.microsoft.com/office/2006/metadata/contentType" xmlns:ma="http://schemas.microsoft.com/office/2006/metadata/properties/metaAttributes" ct:_="" ma:_="" ma:contentTypeName="Document" ma:contentTypeID="0x010100DC39399E82D9BE448D3B4C8051BFD436" ma:contentTypeVersion="8" ma:contentTypeDescription="Create a new document." ma:contentTypeScope="" ma:versionID="794bf3580aff2db20d503200dfa490b4">
   <xsd:schema xmlns:xsd="http://www.w3.org/2001/XMLSchema" xmlns:xs="http://www.w3.org/2001/XMLSchema" xmlns:p="http://schemas.microsoft.com/office/2006/metadata/properties" xmlns:ns3="f09484fb-1ecd-4e32-8500-8eeb3a051a6c" xmlns:ns4="2dbf30a3-2e13-497a-a06b-58052ba40f71" targetNamespace="http://schemas.microsoft.com/office/2006/metadata/properties" ma:root="true" ma:fieldsID="2e2de18da2f5e49f96602d385d1144d6" ns3:_="" ns4:_="">
     <xsd:import namespace="f09484fb-1ecd-4e32-8500-8eeb3a051a6c"/>
@@ -3360,24 +4400,22 @@
 </ct:contentTypeSchema>
 </file>
 
-<file path=customXml/itemProps1.xml><?xml version="1.0" encoding="utf-8"?>
-<ds:datastoreItem xmlns:ds="http://schemas.openxmlformats.org/officeDocument/2006/customXml" ds:itemID="{536B617B-6378-4F21-AE11-036FB507B1D7}">
-  <ds:schemaRefs>
-    <ds:schemaRef ds:uri="http://schemas.microsoft.com/sharepoint/v3/contenttype/forms"/>
-  </ds:schemaRefs>
-</ds:datastoreItem>
+<file path=customXml/item2.xml><?xml version="1.0" encoding="utf-8"?>
+<p:properties xmlns:p="http://schemas.microsoft.com/office/2006/metadata/properties" xmlns:xsi="http://www.w3.org/2001/XMLSchema-instance" xmlns:pc="http://schemas.microsoft.com/office/infopath/2007/PartnerControls">
+  <documentManagement/>
+</p:properties>
 </file>
 
-<file path=customXml/itemProps2.xml><?xml version="1.0" encoding="utf-8"?>
-<ds:datastoreItem xmlns:ds="http://schemas.openxmlformats.org/officeDocument/2006/customXml" ds:itemID="{FCF1049D-0FDC-417C-BC29-5928A4C6707A}">
-  <ds:schemaRefs>
-    <ds:schemaRef ds:uri="http://schemas.microsoft.com/office/2006/metadata/properties"/>
-    <ds:schemaRef ds:uri="http://schemas.microsoft.com/office/infopath/2007/PartnerControls"/>
-  </ds:schemaRefs>
-</ds:datastoreItem>
+<file path=customXml/item3.xml><?xml version="1.0" encoding="utf-8"?>
+<?mso-contentType ?>
+<FormTemplates xmlns="http://schemas.microsoft.com/sharepoint/v3/contenttype/forms">
+  <Display>DocumentLibraryForm</Display>
+  <Edit>DocumentLibraryForm</Edit>
+  <New>DocumentLibraryForm</New>
+</FormTemplates>
 </file>
 
-<file path=customXml/itemProps3.xml><?xml version="1.0" encoding="utf-8"?>
+<file path=customXml/itemProps1.xml><?xml version="1.0" encoding="utf-8"?>
 <ds:datastoreItem xmlns:ds="http://schemas.openxmlformats.org/officeDocument/2006/customXml" ds:itemID="{4A9A9E00-7815-4ACA-B587-540C653B00F1}">
   <ds:schemaRefs>
     <ds:schemaRef ds:uri="http://schemas.microsoft.com/office/2006/metadata/contentType"/>
@@ -3394,4 +4432,21 @@
     <ds:schemaRef ds:uri="http://schemas.microsoft.com/internal/obd"/>
   </ds:schemaRefs>
 </ds:datastoreItem>
+</file>
+
+<file path=customXml/itemProps2.xml><?xml version="1.0" encoding="utf-8"?>
+<ds:datastoreItem xmlns:ds="http://schemas.openxmlformats.org/officeDocument/2006/customXml" ds:itemID="{FCF1049D-0FDC-417C-BC29-5928A4C6707A}">
+  <ds:schemaRefs>
+    <ds:schemaRef ds:uri="http://schemas.microsoft.com/office/2006/metadata/properties"/>
+    <ds:schemaRef ds:uri="http://schemas.microsoft.com/office/infopath/2007/PartnerControls"/>
+  </ds:schemaRefs>
+</ds:datastoreItem>
+</file>
+
+<file path=customXml/itemProps3.xml><?xml version="1.0" encoding="utf-8"?>
+<ds:datastoreItem xmlns:ds="http://schemas.openxmlformats.org/officeDocument/2006/customXml" ds:itemID="{536B617B-6378-4F21-AE11-036FB507B1D7}">
+  <ds:schemaRefs>
+    <ds:schemaRef ds:uri="http://schemas.microsoft.com/sharepoint/v3/contenttype/forms"/>
+  </ds:schemaRefs>
+</ds:datastoreItem>
 </file>
</xml_diff>